<commit_message>
finished course project report
</commit_message>
<xml_diff>
--- a/Course project/Тех. задание.docx
+++ b/Course project/Тех. задание.docx
@@ -1,6 +1,6 @@
 
 <file path=word/document.xml><?xml version="1.0" encoding="utf-8"?>
-<w:document xmlns:wpc="http://schemas.microsoft.com/office/word/2010/wordprocessingCanvas" xmlns:cx="http://schemas.microsoft.com/office/drawing/2014/chartex" xmlns:cx1="http://schemas.microsoft.com/office/drawing/2015/9/8/chartex" xmlns:cx2="http://schemas.microsoft.com/office/drawing/2015/10/21/chartex" xmlns:cx3="http://schemas.microsoft.com/office/drawing/2016/5/9/chartex" xmlns:cx4="http://schemas.microsoft.com/office/drawing/2016/5/10/chartex" xmlns:cx5="http://schemas.microsoft.com/office/drawing/2016/5/11/chartex" xmlns:cx6="http://schemas.microsoft.com/office/drawing/2016/5/12/chartex" xmlns:cx7="http://schemas.microsoft.com/office/drawing/2016/5/13/chartex" xmlns:cx8="http://schemas.microsoft.com/office/drawing/2016/5/14/chartex" xmlns:mc="http://schemas.openxmlformats.org/markup-compatibility/2006" xmlns:aink="http://schemas.microsoft.com/office/drawing/2016/ink" xmlns:am3d="http://schemas.microsoft.com/office/drawing/2017/model3d" xmlns:o="urn:schemas-microsoft-com:office:office" xmlns:oel="http://schemas.microsoft.com/office/2019/extlst" xmlns:r="http://schemas.openxmlformats.org/officeDocument/2006/relationships" xmlns:m="http://schemas.openxmlformats.org/officeDocument/2006/math" xmlns:v="urn:schemas-microsoft-com:vml" xmlns:wp14="http://schemas.microsoft.com/office/word/2010/wordprocessingDrawing" xmlns:wp="http://schemas.openxmlformats.org/drawingml/2006/wordprocessingDrawing" xmlns:w10="urn:schemas-microsoft-com:office:word" xmlns:w="http://schemas.openxmlformats.org/wordprocessingml/2006/main" xmlns:w14="http://schemas.microsoft.com/office/word/2010/wordml" xmlns:w15="http://schemas.microsoft.com/office/word/2012/wordml" xmlns:w16cex="http://schemas.microsoft.com/office/word/2018/wordml/cex" xmlns:w16cid="http://schemas.microsoft.com/office/word/2016/wordml/cid" xmlns:w16="http://schemas.microsoft.com/office/word/2018/wordml" xmlns:w16sdtdh="http://schemas.microsoft.com/office/word/2020/wordml/sdtdatahash" xmlns:w16se="http://schemas.microsoft.com/office/word/2015/wordml/symex" xmlns:wpg="http://schemas.microsoft.com/office/word/2010/wordprocessingGroup" xmlns:wpi="http://schemas.microsoft.com/office/word/2010/wordprocessingInk" xmlns:wne="http://schemas.microsoft.com/office/word/2006/wordml" xmlns:wps="http://schemas.microsoft.com/office/word/2010/wordprocessingShape" mc:Ignorable="w14 w15 w16se w16cid w16 w16cex w16sdtdh wp14">
+<w:document xmlns:wpc="http://schemas.microsoft.com/office/word/2010/wordprocessingCanvas" xmlns:cx="http://schemas.microsoft.com/office/drawing/2014/chartex" xmlns:cx1="http://schemas.microsoft.com/office/drawing/2015/9/8/chartex" xmlns:cx2="http://schemas.microsoft.com/office/drawing/2015/10/21/chartex" xmlns:cx3="http://schemas.microsoft.com/office/drawing/2016/5/9/chartex" xmlns:cx4="http://schemas.microsoft.com/office/drawing/2016/5/10/chartex" xmlns:cx5="http://schemas.microsoft.com/office/drawing/2016/5/11/chartex" xmlns:cx6="http://schemas.microsoft.com/office/drawing/2016/5/12/chartex" xmlns:cx7="http://schemas.microsoft.com/office/drawing/2016/5/13/chartex" xmlns:cx8="http://schemas.microsoft.com/office/drawing/2016/5/14/chartex" xmlns:mc="http://schemas.openxmlformats.org/markup-compatibility/2006" xmlns:aink="http://schemas.microsoft.com/office/drawing/2016/ink" xmlns:am3d="http://schemas.microsoft.com/office/drawing/2017/model3d" xmlns:o="urn:schemas-microsoft-com:office:office" xmlns:oel="http://schemas.microsoft.com/office/2019/extlst" xmlns:r="http://schemas.openxmlformats.org/officeDocument/2006/relationships" xmlns:m="http://schemas.openxmlformats.org/officeDocument/2006/math" xmlns:v="urn:schemas-microsoft-com:vml" xmlns:wp14="http://schemas.microsoft.com/office/word/2010/wordprocessingDrawing" xmlns:wp="http://schemas.openxmlformats.org/drawingml/2006/wordprocessingDrawing" xmlns:w10="urn:schemas-microsoft-com:office:word" xmlns:w="http://schemas.openxmlformats.org/wordprocessingml/2006/main" xmlns:w14="http://schemas.microsoft.com/office/word/2010/wordml" xmlns:w15="http://schemas.microsoft.com/office/word/2012/wordml" xmlns:w16cex="http://schemas.microsoft.com/office/word/2018/wordml/cex" xmlns:w16cid="http://schemas.microsoft.com/office/word/2016/wordml/cid" xmlns:w16="http://schemas.microsoft.com/office/word/2018/wordml" xmlns:w16du="http://schemas.microsoft.com/office/word/2023/wordml/word16du" xmlns:w16sdtdh="http://schemas.microsoft.com/office/word/2020/wordml/sdtdatahash" xmlns:w16se="http://schemas.microsoft.com/office/word/2015/wordml/symex" xmlns:wpg="http://schemas.microsoft.com/office/word/2010/wordprocessingGroup" xmlns:wpi="http://schemas.microsoft.com/office/word/2010/wordprocessingInk" xmlns:wne="http://schemas.microsoft.com/office/word/2006/wordml" xmlns:wps="http://schemas.microsoft.com/office/word/2010/wordprocessingShape" mc:Ignorable="w14 w15 w16se w16cid w16 w16cex w16sdtdh wp14">
   <w:body>
     <w:p>
       <w:pPr>
@@ -91,25 +91,7 @@
           <w:sz w:val="24"/>
           <w:szCs w:val="24"/>
         </w:rPr>
-        <w:t>(ФГАОУ ВО «</w:t>
-      </w:r>
-      <w:proofErr w:type="spellStart"/>
-      <w:r>
-        <w:rPr>
-          <w:rFonts w:ascii="Times New Roman" w:eastAsia="Times New Roman" w:hAnsi="Times New Roman" w:cs="Times New Roman"/>
-          <w:sz w:val="24"/>
-          <w:szCs w:val="24"/>
-        </w:rPr>
-        <w:t>СПбПУ</w:t>
-      </w:r>
-      <w:proofErr w:type="spellEnd"/>
-      <w:r>
-        <w:rPr>
-          <w:rFonts w:ascii="Times New Roman" w:eastAsia="Times New Roman" w:hAnsi="Times New Roman" w:cs="Times New Roman"/>
-          <w:sz w:val="24"/>
-          <w:szCs w:val="24"/>
-        </w:rPr>
-        <w:t>)</w:t>
+        <w:t>(ФГАОУ ВО «СПбПУ)</w:t>
       </w:r>
       <w:r>
         <w:rPr>
@@ -240,27 +222,7 @@
           <w:sz w:val="28"/>
           <w:szCs w:val="23"/>
         </w:rPr>
-        <w:t>_</w:t>
-      </w:r>
-      <w:proofErr w:type="gramStart"/>
-      <w:r>
-        <w:rPr>
-          <w:rFonts w:ascii="Times New Roman" w:hAnsi="Times New Roman"/>
-          <w:color w:val="000000"/>
-          <w:sz w:val="28"/>
-          <w:szCs w:val="23"/>
-        </w:rPr>
-        <w:t>_._</w:t>
-      </w:r>
-      <w:proofErr w:type="gramEnd"/>
-      <w:r>
-        <w:rPr>
-          <w:rFonts w:ascii="Times New Roman" w:hAnsi="Times New Roman"/>
-          <w:color w:val="000000"/>
-          <w:sz w:val="28"/>
-          <w:szCs w:val="23"/>
-        </w:rPr>
-        <w:t>_. 2022</w:t>
+        <w:t>__.__. 2022</w:t>
       </w:r>
     </w:p>
     <w:p>
@@ -392,7 +354,6 @@
         </w:rPr>
         <w:t xml:space="preserve"> </w:t>
       </w:r>
-      <w:proofErr w:type="spellStart"/>
       <w:r>
         <w:rPr>
           <w:rFonts w:ascii="Times New Roman" w:hAnsi="Times New Roman"/>
@@ -402,7 +363,6 @@
         </w:rPr>
         <w:t>Девятко</w:t>
       </w:r>
-      <w:proofErr w:type="spellEnd"/>
       <w:r>
         <w:rPr>
           <w:rFonts w:ascii="Times New Roman" w:hAnsi="Times New Roman"/>
@@ -437,27 +397,7 @@
           <w:sz w:val="28"/>
           <w:szCs w:val="23"/>
         </w:rPr>
-        <w:t>_</w:t>
-      </w:r>
-      <w:proofErr w:type="gramStart"/>
-      <w:r>
-        <w:rPr>
-          <w:rFonts w:ascii="Times New Roman" w:hAnsi="Times New Roman"/>
-          <w:color w:val="000000"/>
-          <w:sz w:val="28"/>
-          <w:szCs w:val="23"/>
-        </w:rPr>
-        <w:t>_._</w:t>
-      </w:r>
-      <w:proofErr w:type="gramEnd"/>
-      <w:r>
-        <w:rPr>
-          <w:rFonts w:ascii="Times New Roman" w:hAnsi="Times New Roman"/>
-          <w:color w:val="000000"/>
-          <w:sz w:val="28"/>
-          <w:szCs w:val="23"/>
-        </w:rPr>
-        <w:t>_. 2022</w:t>
+        <w:t>__.__. 2022</w:t>
       </w:r>
     </w:p>
     <w:p>
@@ -586,27 +526,7 @@
           <w:sz w:val="28"/>
           <w:szCs w:val="23"/>
         </w:rPr>
-        <w:t>_</w:t>
-      </w:r>
-      <w:proofErr w:type="gramStart"/>
-      <w:r>
-        <w:rPr>
-          <w:rFonts w:ascii="Times New Roman" w:hAnsi="Times New Roman"/>
-          <w:color w:val="000000"/>
-          <w:sz w:val="28"/>
-          <w:szCs w:val="23"/>
-        </w:rPr>
-        <w:t>_._</w:t>
-      </w:r>
-      <w:proofErr w:type="gramEnd"/>
-      <w:r>
-        <w:rPr>
-          <w:rFonts w:ascii="Times New Roman" w:hAnsi="Times New Roman"/>
-          <w:color w:val="000000"/>
-          <w:sz w:val="28"/>
-          <w:szCs w:val="23"/>
-        </w:rPr>
-        <w:t>_. 2022</w:t>
+        <w:t>__.__. 2022</w:t>
       </w:r>
     </w:p>
     <w:p>
@@ -638,7 +558,7 @@
     </w:p>
     <w:p>
       <w:pPr>
-        <w:pStyle w:val="1"/>
+        <w:pStyle w:val="Heading1"/>
         <w:numPr>
           <w:ilvl w:val="0"/>
           <w:numId w:val="1"/>
@@ -662,7 +582,7 @@
     </w:p>
     <w:p>
       <w:pPr>
-        <w:pStyle w:val="a3"/>
+        <w:pStyle w:val="ListParagraph"/>
         <w:numPr>
           <w:ilvl w:val="1"/>
           <w:numId w:val="1"/>
@@ -725,7 +645,7 @@
     </w:p>
     <w:p>
       <w:pPr>
-        <w:pStyle w:val="a3"/>
+        <w:pStyle w:val="ListParagraph"/>
         <w:numPr>
           <w:ilvl w:val="1"/>
           <w:numId w:val="1"/>
@@ -843,7 +763,7 @@
     </w:p>
     <w:p>
       <w:pPr>
-        <w:pStyle w:val="a3"/>
+        <w:pStyle w:val="ListParagraph"/>
         <w:numPr>
           <w:ilvl w:val="1"/>
           <w:numId w:val="1"/>
@@ -906,7 +826,7 @@
     </w:p>
     <w:p>
       <w:pPr>
-        <w:pStyle w:val="1"/>
+        <w:pStyle w:val="Heading1"/>
         <w:numPr>
           <w:ilvl w:val="0"/>
           <w:numId w:val="1"/>
@@ -929,7 +849,7 @@
     </w:p>
     <w:p>
       <w:pPr>
-        <w:pStyle w:val="a4"/>
+        <w:pStyle w:val="NormalWeb"/>
         <w:spacing w:before="168" w:beforeAutospacing="0" w:after="0" w:afterAutospacing="0" w:line="360" w:lineRule="auto"/>
         <w:ind w:firstLine="426"/>
         <w:jc w:val="both"/>
@@ -1144,7 +1064,7 @@
     </w:p>
     <w:p>
       <w:pPr>
-        <w:pStyle w:val="1"/>
+        <w:pStyle w:val="Heading1"/>
         <w:numPr>
           <w:ilvl w:val="0"/>
           <w:numId w:val="1"/>
@@ -1167,7 +1087,7 @@
     </w:p>
     <w:p>
       <w:pPr>
-        <w:pStyle w:val="a3"/>
+        <w:pStyle w:val="ListParagraph"/>
         <w:numPr>
           <w:ilvl w:val="1"/>
           <w:numId w:val="1"/>
@@ -1212,7 +1132,7 @@
     </w:p>
     <w:p>
       <w:pPr>
-        <w:pStyle w:val="a3"/>
+        <w:pStyle w:val="ListParagraph"/>
         <w:numPr>
           <w:ilvl w:val="1"/>
           <w:numId w:val="1"/>
@@ -1468,7 +1388,7 @@
     </w:p>
     <w:p>
       <w:pPr>
-        <w:pStyle w:val="a3"/>
+        <w:pStyle w:val="ListParagraph"/>
         <w:numPr>
           <w:ilvl w:val="0"/>
           <w:numId w:val="7"/>
@@ -1531,7 +1451,7 @@
     </w:p>
     <w:p>
       <w:pPr>
-        <w:pStyle w:val="a3"/>
+        <w:pStyle w:val="ListParagraph"/>
         <w:numPr>
           <w:ilvl w:val="0"/>
           <w:numId w:val="7"/>
@@ -1623,7 +1543,7 @@
     </w:p>
     <w:p>
       <w:pPr>
-        <w:pStyle w:val="a3"/>
+        <w:pStyle w:val="ListParagraph"/>
         <w:numPr>
           <w:ilvl w:val="0"/>
           <w:numId w:val="7"/>
@@ -1659,7 +1579,7 @@
     </w:p>
     <w:p>
       <w:pPr>
-        <w:pStyle w:val="a3"/>
+        <w:pStyle w:val="ListParagraph"/>
         <w:numPr>
           <w:ilvl w:val="0"/>
           <w:numId w:val="9"/>
@@ -1686,7 +1606,7 @@
     </w:p>
     <w:p>
       <w:pPr>
-        <w:pStyle w:val="a3"/>
+        <w:pStyle w:val="ListParagraph"/>
         <w:numPr>
           <w:ilvl w:val="0"/>
           <w:numId w:val="9"/>
@@ -1713,7 +1633,7 @@
     </w:p>
     <w:p>
       <w:pPr>
-        <w:pStyle w:val="a3"/>
+        <w:pStyle w:val="ListParagraph"/>
         <w:numPr>
           <w:ilvl w:val="0"/>
           <w:numId w:val="9"/>
@@ -1768,7 +1688,7 @@
     </w:p>
     <w:p>
       <w:pPr>
-        <w:pStyle w:val="a3"/>
+        <w:pStyle w:val="ListParagraph"/>
         <w:numPr>
           <w:ilvl w:val="0"/>
           <w:numId w:val="7"/>
@@ -1840,7 +1760,7 @@
     </w:p>
     <w:p>
       <w:pPr>
-        <w:pStyle w:val="a3"/>
+        <w:pStyle w:val="ListParagraph"/>
         <w:numPr>
           <w:ilvl w:val="0"/>
           <w:numId w:val="8"/>
@@ -1880,12 +1800,21 @@
           <w:sz w:val="28"/>
           <w:szCs w:val="28"/>
         </w:rPr>
-        <w:t>(только в конец)</w:t>
-      </w:r>
-    </w:p>
-    <w:p>
-      <w:pPr>
-        <w:pStyle w:val="a3"/>
+        <w:t>(</w:t>
+      </w:r>
+      <w:r>
+        <w:rPr>
+          <w:rFonts w:ascii="Times New Roman" w:hAnsi="Times New Roman" w:cs="Times New Roman"/>
+          <w:color w:val="000000"/>
+          <w:sz w:val="28"/>
+          <w:szCs w:val="28"/>
+        </w:rPr>
+        <w:t>в начало, в коней, в середину в зависимости от работы алгоритма сортировки)</w:t>
+      </w:r>
+    </w:p>
+    <w:p>
+      <w:pPr>
+        <w:pStyle w:val="ListParagraph"/>
         <w:numPr>
           <w:ilvl w:val="0"/>
           <w:numId w:val="8"/>
@@ -1930,7 +1859,7 @@
     </w:p>
     <w:p>
       <w:pPr>
-        <w:pStyle w:val="a3"/>
+        <w:pStyle w:val="ListParagraph"/>
         <w:numPr>
           <w:ilvl w:val="0"/>
           <w:numId w:val="8"/>
@@ -1993,7 +1922,7 @@
     </w:p>
     <w:p>
       <w:pPr>
-        <w:pStyle w:val="a3"/>
+        <w:pStyle w:val="ListParagraph"/>
         <w:numPr>
           <w:ilvl w:val="0"/>
           <w:numId w:val="8"/>
@@ -2020,7 +1949,7 @@
     </w:p>
     <w:p>
       <w:pPr>
-        <w:pStyle w:val="a3"/>
+        <w:pStyle w:val="ListParagraph"/>
         <w:numPr>
           <w:ilvl w:val="0"/>
           <w:numId w:val="8"/>
@@ -2047,7 +1976,7 @@
     </w:p>
     <w:p>
       <w:pPr>
-        <w:pStyle w:val="a3"/>
+        <w:pStyle w:val="ListParagraph"/>
         <w:numPr>
           <w:ilvl w:val="0"/>
           <w:numId w:val="8"/>
@@ -2098,8 +2027,6 @@
         </w:rPr>
         <w:t>(</w:t>
       </w:r>
-      <w:proofErr w:type="spellStart"/>
-      <w:proofErr w:type="gramStart"/>
       <w:r>
         <w:rPr>
           <w:rFonts w:ascii="Times New Roman" w:hAnsi="Times New Roman" w:cs="Times New Roman"/>
@@ -2110,17 +2037,15 @@
         </w:rPr>
         <w:t>isEmpty</w:t>
       </w:r>
-      <w:proofErr w:type="spellEnd"/>
-      <w:r>
-        <w:rPr>
-          <w:rFonts w:ascii="Times New Roman" w:hAnsi="Times New Roman" w:cs="Times New Roman"/>
-          <w:color w:val="000000"/>
-          <w:sz w:val="28"/>
-          <w:szCs w:val="28"/>
-        </w:rPr>
-        <w:t>(</w:t>
-      </w:r>
-      <w:proofErr w:type="gramEnd"/>
+      <w:r>
+        <w:rPr>
+          <w:rFonts w:ascii="Times New Roman" w:hAnsi="Times New Roman" w:cs="Times New Roman"/>
+          <w:color w:val="000000"/>
+          <w:sz w:val="28"/>
+          <w:szCs w:val="28"/>
+        </w:rPr>
+        <w:t>()</w:t>
+      </w:r>
       <w:r>
         <w:rPr>
           <w:rFonts w:ascii="Times New Roman" w:hAnsi="Times New Roman" w:cs="Times New Roman"/>
@@ -2137,21 +2062,12 @@
           <w:sz w:val="28"/>
           <w:szCs w:val="28"/>
         </w:rPr>
-        <w:t>)</w:t>
-      </w:r>
-      <w:r>
-        <w:rPr>
-          <w:rFonts w:ascii="Times New Roman" w:hAnsi="Times New Roman" w:cs="Times New Roman"/>
-          <w:color w:val="000000"/>
-          <w:sz w:val="28"/>
-          <w:szCs w:val="28"/>
-        </w:rPr>
         <w:t xml:space="preserve"> </w:t>
       </w:r>
     </w:p>
     <w:p>
       <w:pPr>
-        <w:pStyle w:val="a3"/>
+        <w:pStyle w:val="ListParagraph"/>
         <w:numPr>
           <w:ilvl w:val="0"/>
           <w:numId w:val="7"/>
@@ -2224,7 +2140,7 @@
     </w:p>
     <w:p>
       <w:pPr>
-        <w:pStyle w:val="a3"/>
+        <w:pStyle w:val="ListParagraph"/>
         <w:numPr>
           <w:ilvl w:val="0"/>
           <w:numId w:val="7"/>
@@ -2278,7 +2194,7 @@
     </w:p>
     <w:p>
       <w:pPr>
-        <w:pStyle w:val="a3"/>
+        <w:pStyle w:val="ListParagraph"/>
         <w:numPr>
           <w:ilvl w:val="0"/>
           <w:numId w:val="10"/>
@@ -2418,7 +2334,7 @@
     </w:p>
     <w:p>
       <w:pPr>
-        <w:pStyle w:val="a3"/>
+        <w:pStyle w:val="ListParagraph"/>
         <w:numPr>
           <w:ilvl w:val="0"/>
           <w:numId w:val="10"/>
@@ -2445,7 +2361,7 @@
     </w:p>
     <w:p>
       <w:pPr>
-        <w:pStyle w:val="a3"/>
+        <w:pStyle w:val="ListParagraph"/>
         <w:numPr>
           <w:ilvl w:val="0"/>
           <w:numId w:val="10"/>
@@ -2472,7 +2388,7 @@
     </w:p>
     <w:p>
       <w:pPr>
-        <w:pStyle w:val="a3"/>
+        <w:pStyle w:val="ListParagraph"/>
         <w:numPr>
           <w:ilvl w:val="0"/>
           <w:numId w:val="7"/>
@@ -2508,7 +2424,7 @@
     </w:p>
     <w:p>
       <w:pPr>
-        <w:pStyle w:val="a3"/>
+        <w:pStyle w:val="ListParagraph"/>
         <w:numPr>
           <w:ilvl w:val="0"/>
           <w:numId w:val="11"/>
@@ -2535,7 +2451,7 @@
     </w:p>
     <w:p>
       <w:pPr>
-        <w:pStyle w:val="a3"/>
+        <w:pStyle w:val="ListParagraph"/>
         <w:numPr>
           <w:ilvl w:val="0"/>
           <w:numId w:val="11"/>
@@ -2562,7 +2478,7 @@
     </w:p>
     <w:p>
       <w:pPr>
-        <w:pStyle w:val="a3"/>
+        <w:pStyle w:val="ListParagraph"/>
         <w:numPr>
           <w:ilvl w:val="0"/>
           <w:numId w:val="11"/>
@@ -2584,12 +2500,13 @@
           <w:sz w:val="28"/>
           <w:szCs w:val="28"/>
         </w:rPr>
-        <w:t>метод возврата объекта из очереди без его удаления</w:t>
-      </w:r>
-    </w:p>
-    <w:p>
-      <w:pPr>
-        <w:pStyle w:val="a3"/>
+        <w:lastRenderedPageBreak/>
+        <w:t>метод, возвращающий количество объектов в очереди</w:t>
+      </w:r>
+    </w:p>
+    <w:p>
+      <w:pPr>
+        <w:pStyle w:val="ListParagraph"/>
         <w:numPr>
           <w:ilvl w:val="0"/>
           <w:numId w:val="11"/>
@@ -2611,34 +2528,6 @@
           <w:sz w:val="28"/>
           <w:szCs w:val="28"/>
         </w:rPr>
-        <w:lastRenderedPageBreak/>
-        <w:t>метод, возвращающий количество объектов в очереди</w:t>
-      </w:r>
-    </w:p>
-    <w:p>
-      <w:pPr>
-        <w:pStyle w:val="a3"/>
-        <w:numPr>
-          <w:ilvl w:val="0"/>
-          <w:numId w:val="11"/>
-        </w:numPr>
-        <w:spacing w:after="0" w:line="360" w:lineRule="auto"/>
-        <w:ind w:right="102"/>
-        <w:jc w:val="both"/>
-        <w:rPr>
-          <w:rFonts w:ascii="Times New Roman" w:hAnsi="Times New Roman" w:cs="Times New Roman"/>
-          <w:color w:val="000000"/>
-          <w:sz w:val="28"/>
-          <w:szCs w:val="28"/>
-        </w:rPr>
-      </w:pPr>
-      <w:r>
-        <w:rPr>
-          <w:rFonts w:ascii="Times New Roman" w:hAnsi="Times New Roman" w:cs="Times New Roman"/>
-          <w:color w:val="000000"/>
-          <w:sz w:val="28"/>
-          <w:szCs w:val="28"/>
-        </w:rPr>
         <w:t>метод проверки коллекции на отсутствие элементов</w:t>
       </w:r>
       <w:r>
@@ -2659,8 +2548,6 @@
         </w:rPr>
         <w:t>(</w:t>
       </w:r>
-      <w:proofErr w:type="spellStart"/>
-      <w:proofErr w:type="gramStart"/>
       <w:r>
         <w:rPr>
           <w:rFonts w:ascii="Times New Roman" w:hAnsi="Times New Roman" w:cs="Times New Roman"/>
@@ -2671,17 +2558,15 @@
         </w:rPr>
         <w:t>isEmpty</w:t>
       </w:r>
-      <w:proofErr w:type="spellEnd"/>
-      <w:r>
-        <w:rPr>
-          <w:rFonts w:ascii="Times New Roman" w:hAnsi="Times New Roman" w:cs="Times New Roman"/>
-          <w:color w:val="000000"/>
-          <w:sz w:val="28"/>
-          <w:szCs w:val="28"/>
-        </w:rPr>
-        <w:t>(</w:t>
-      </w:r>
-      <w:proofErr w:type="gramEnd"/>
+      <w:r>
+        <w:rPr>
+          <w:rFonts w:ascii="Times New Roman" w:hAnsi="Times New Roman" w:cs="Times New Roman"/>
+          <w:color w:val="000000"/>
+          <w:sz w:val="28"/>
+          <w:szCs w:val="28"/>
+        </w:rPr>
+        <w:t>()</w:t>
+      </w:r>
       <w:r>
         <w:rPr>
           <w:rFonts w:ascii="Times New Roman" w:hAnsi="Times New Roman" w:cs="Times New Roman"/>
@@ -2698,21 +2583,12 @@
           <w:sz w:val="28"/>
           <w:szCs w:val="28"/>
         </w:rPr>
-        <w:t>)</w:t>
-      </w:r>
-      <w:r>
-        <w:rPr>
-          <w:rFonts w:ascii="Times New Roman" w:hAnsi="Times New Roman" w:cs="Times New Roman"/>
-          <w:color w:val="000000"/>
-          <w:sz w:val="28"/>
-          <w:szCs w:val="28"/>
-        </w:rPr>
         <w:t xml:space="preserve"> </w:t>
       </w:r>
     </w:p>
     <w:p>
       <w:pPr>
-        <w:pStyle w:val="a3"/>
+        <w:pStyle w:val="ListParagraph"/>
         <w:numPr>
           <w:ilvl w:val="0"/>
           <w:numId w:val="7"/>
@@ -2757,7 +2633,7 @@
     </w:p>
     <w:p>
       <w:pPr>
-        <w:pStyle w:val="a3"/>
+        <w:pStyle w:val="ListParagraph"/>
         <w:numPr>
           <w:ilvl w:val="0"/>
           <w:numId w:val="7"/>
@@ -2860,7 +2736,7 @@
     </w:p>
     <w:p>
       <w:pPr>
-        <w:pStyle w:val="a3"/>
+        <w:pStyle w:val="ListParagraph"/>
         <w:numPr>
           <w:ilvl w:val="0"/>
           <w:numId w:val="7"/>
@@ -2905,7 +2781,7 @@
     </w:p>
     <w:p>
       <w:pPr>
-        <w:pStyle w:val="a3"/>
+        <w:pStyle w:val="ListParagraph"/>
         <w:numPr>
           <w:ilvl w:val="0"/>
           <w:numId w:val="7"/>
@@ -2932,7 +2808,7 @@
     </w:p>
     <w:p>
       <w:pPr>
-        <w:pStyle w:val="a3"/>
+        <w:pStyle w:val="ListParagraph"/>
         <w:numPr>
           <w:ilvl w:val="0"/>
           <w:numId w:val="7"/>
@@ -2968,7 +2844,7 @@
     </w:p>
     <w:p>
       <w:pPr>
-        <w:pStyle w:val="a3"/>
+        <w:pStyle w:val="ListParagraph"/>
         <w:numPr>
           <w:ilvl w:val="0"/>
           <w:numId w:val="7"/>
@@ -2995,7 +2871,7 @@
     </w:p>
     <w:p>
       <w:pPr>
-        <w:pStyle w:val="a3"/>
+        <w:pStyle w:val="ListParagraph"/>
         <w:numPr>
           <w:ilvl w:val="0"/>
           <w:numId w:val="7"/>
@@ -3718,59 +3594,45 @@
         </w:rPr>
         <w:t xml:space="preserve">Программа должна </w:t>
       </w:r>
-      <w:proofErr w:type="gramStart"/>
-      <w:r>
-        <w:rPr>
-          <w:rFonts w:ascii="Times New Roman" w:eastAsia="Times New Roman" w:hAnsi="Times New Roman" w:cs="Times New Roman"/>
-          <w:bCs/>
-          <w:kern w:val="28"/>
-          <w:sz w:val="28"/>
-          <w:szCs w:val="20"/>
-        </w:rPr>
-        <w:t>распространятся</w:t>
-      </w:r>
-      <w:proofErr w:type="gramEnd"/>
-      <w:r>
-        <w:rPr>
-          <w:rFonts w:ascii="Times New Roman" w:eastAsia="Times New Roman" w:hAnsi="Times New Roman" w:cs="Times New Roman"/>
-          <w:bCs/>
-          <w:kern w:val="28"/>
-          <w:sz w:val="28"/>
-          <w:szCs w:val="20"/>
-        </w:rPr>
-        <w:t xml:space="preserve"> через официальный репозиторий проекта, </w:t>
-      </w:r>
-      <w:r>
-        <w:rPr>
-          <w:rFonts w:ascii="Times New Roman" w:eastAsia="Times New Roman" w:hAnsi="Times New Roman" w:cs="Times New Roman"/>
-          <w:bCs/>
-          <w:kern w:val="28"/>
-          <w:sz w:val="28"/>
-          <w:szCs w:val="20"/>
-        </w:rPr>
-        <w:t>в виде исполняемого (</w:t>
-      </w:r>
-      <w:proofErr w:type="spellStart"/>
-      <w:r>
-        <w:rPr>
-          <w:rFonts w:ascii="Times New Roman" w:eastAsia="Times New Roman" w:hAnsi="Times New Roman" w:cs="Times New Roman"/>
-          <w:bCs/>
-          <w:kern w:val="28"/>
-          <w:sz w:val="28"/>
-          <w:szCs w:val="20"/>
-        </w:rPr>
-        <w:t>еxе</w:t>
-      </w:r>
-      <w:proofErr w:type="spellEnd"/>
-      <w:r>
-        <w:rPr>
-          <w:rFonts w:ascii="Times New Roman" w:eastAsia="Times New Roman" w:hAnsi="Times New Roman" w:cs="Times New Roman"/>
-          <w:bCs/>
-          <w:kern w:val="28"/>
-          <w:sz w:val="28"/>
-          <w:szCs w:val="20"/>
-        </w:rPr>
-        <w:t>) файла, документации и проекта.</w:t>
+      <w:r>
+        <w:rPr>
+          <w:rFonts w:ascii="Times New Roman" w:eastAsia="Times New Roman" w:hAnsi="Times New Roman" w:cs="Times New Roman"/>
+          <w:bCs/>
+          <w:kern w:val="28"/>
+          <w:sz w:val="28"/>
+          <w:szCs w:val="20"/>
+        </w:rPr>
+        <w:t xml:space="preserve">распространятся через официальный репозиторий проекта, </w:t>
+      </w:r>
+      <w:r>
+        <w:rPr>
+          <w:rFonts w:ascii="Times New Roman" w:eastAsia="Times New Roman" w:hAnsi="Times New Roman" w:cs="Times New Roman"/>
+          <w:bCs/>
+          <w:kern w:val="28"/>
+          <w:sz w:val="28"/>
+          <w:szCs w:val="20"/>
+        </w:rPr>
+        <w:t>в виде исполняемого файла</w:t>
+      </w:r>
+      <w:r>
+        <w:rPr>
+          <w:rFonts w:ascii="Times New Roman" w:eastAsia="Times New Roman" w:hAnsi="Times New Roman" w:cs="Times New Roman"/>
+          <w:bCs/>
+          <w:kern w:val="28"/>
+          <w:sz w:val="28"/>
+          <w:szCs w:val="20"/>
+        </w:rPr>
+        <w:t xml:space="preserve"> библиотеки</w:t>
+      </w:r>
+      <w:r>
+        <w:rPr>
+          <w:rFonts w:ascii="Times New Roman" w:eastAsia="Times New Roman" w:hAnsi="Times New Roman" w:cs="Times New Roman"/>
+          <w:bCs/>
+          <w:kern w:val="28"/>
+          <w:sz w:val="28"/>
+          <w:szCs w:val="20"/>
+        </w:rPr>
+        <w:t>, документации и проекта.</w:t>
       </w:r>
     </w:p>
     <w:p>
@@ -3834,7 +3696,7 @@
     </w:p>
     <w:p>
       <w:pPr>
-        <w:pStyle w:val="a3"/>
+        <w:pStyle w:val="ListParagraph"/>
         <w:spacing w:line="360" w:lineRule="auto"/>
         <w:ind w:left="360" w:right="102" w:firstLine="301"/>
         <w:jc w:val="both"/>
@@ -4189,29 +4051,7 @@
           <w:sz w:val="28"/>
           <w:szCs w:val="20"/>
         </w:rPr>
-        <w:t xml:space="preserve">азрабатываемые программные модули должны быть самодокументированы, </w:t>
-      </w:r>
-      <w:proofErr w:type="gramStart"/>
-      <w:r>
-        <w:rPr>
-          <w:rFonts w:ascii="Times New Roman" w:eastAsia="Times New Roman" w:hAnsi="Times New Roman" w:cs="Times New Roman"/>
-          <w:bCs/>
-          <w:kern w:val="28"/>
-          <w:sz w:val="28"/>
-          <w:szCs w:val="20"/>
-        </w:rPr>
-        <w:t>т.е.</w:t>
-      </w:r>
-      <w:proofErr w:type="gramEnd"/>
-      <w:r>
-        <w:rPr>
-          <w:rFonts w:ascii="Times New Roman" w:eastAsia="Times New Roman" w:hAnsi="Times New Roman" w:cs="Times New Roman"/>
-          <w:bCs/>
-          <w:kern w:val="28"/>
-          <w:sz w:val="28"/>
-          <w:szCs w:val="20"/>
-        </w:rPr>
-        <w:t xml:space="preserve"> тексты программ должны содерж</w:t>
+        <w:t>азрабатываемые программные модули должны быть самодокументированы, т.е. тексты программ должны содерж</w:t>
       </w:r>
       <w:r>
         <w:rPr>
@@ -4579,7 +4419,7 @@
     </w:p>
     <w:tbl>
       <w:tblPr>
-        <w:tblStyle w:val="ab"/>
+        <w:tblStyle w:val="TableGrid"/>
         <w:tblW w:w="9946" w:type="dxa"/>
         <w:tblLook w:val="04A0" w:firstRow="1" w:lastRow="0" w:firstColumn="1" w:lastColumn="0" w:noHBand="0" w:noVBand="1"/>
       </w:tblPr>
@@ -4688,19 +4528,8 @@
                 <w:bCs/>
                 <w:sz w:val="24"/>
               </w:rPr>
-              <w:t xml:space="preserve"> </w:t>
+              <w:t xml:space="preserve"> 2021-2022</w:t>
             </w:r>
-            <w:proofErr w:type="gramStart"/>
-            <w:r>
-              <w:rPr>
-                <w:rFonts w:ascii="Times New Roman" w:eastAsia="Times New Roman" w:hAnsi="Times New Roman" w:cs="Times New Roman"/>
-                <w:b/>
-                <w:bCs/>
-                <w:sz w:val="24"/>
-              </w:rPr>
-              <w:t>2021-2022</w:t>
-            </w:r>
-            <w:proofErr w:type="gramEnd"/>
             <w:r>
               <w:rPr>
                 <w:rFonts w:ascii="Times New Roman" w:eastAsia="Times New Roman" w:hAnsi="Times New Roman" w:cs="Times New Roman"/>
@@ -6003,7 +5832,7 @@
 </file>
 
 <file path=word/endnotes.xml><?xml version="1.0" encoding="utf-8"?>
-<w:endnotes xmlns:wpc="http://schemas.microsoft.com/office/word/2010/wordprocessingCanvas" xmlns:cx="http://schemas.microsoft.com/office/drawing/2014/chartex" xmlns:cx1="http://schemas.microsoft.com/office/drawing/2015/9/8/chartex" xmlns:cx2="http://schemas.microsoft.com/office/drawing/2015/10/21/chartex" xmlns:cx3="http://schemas.microsoft.com/office/drawing/2016/5/9/chartex" xmlns:cx4="http://schemas.microsoft.com/office/drawing/2016/5/10/chartex" xmlns:cx5="http://schemas.microsoft.com/office/drawing/2016/5/11/chartex" xmlns:cx6="http://schemas.microsoft.com/office/drawing/2016/5/12/chartex" xmlns:cx7="http://schemas.microsoft.com/office/drawing/2016/5/13/chartex" xmlns:cx8="http://schemas.microsoft.com/office/drawing/2016/5/14/chartex" xmlns:mc="http://schemas.openxmlformats.org/markup-compatibility/2006" xmlns:aink="http://schemas.microsoft.com/office/drawing/2016/ink" xmlns:am3d="http://schemas.microsoft.com/office/drawing/2017/model3d" xmlns:o="urn:schemas-microsoft-com:office:office" xmlns:oel="http://schemas.microsoft.com/office/2019/extlst" xmlns:r="http://schemas.openxmlformats.org/officeDocument/2006/relationships" xmlns:m="http://schemas.openxmlformats.org/officeDocument/2006/math" xmlns:v="urn:schemas-microsoft-com:vml" xmlns:wp14="http://schemas.microsoft.com/office/word/2010/wordprocessingDrawing" xmlns:wp="http://schemas.openxmlformats.org/drawingml/2006/wordprocessingDrawing" xmlns:w10="urn:schemas-microsoft-com:office:word" xmlns:w="http://schemas.openxmlformats.org/wordprocessingml/2006/main" xmlns:w14="http://schemas.microsoft.com/office/word/2010/wordml" xmlns:w15="http://schemas.microsoft.com/office/word/2012/wordml" xmlns:w16cex="http://schemas.microsoft.com/office/word/2018/wordml/cex" xmlns:w16cid="http://schemas.microsoft.com/office/word/2016/wordml/cid" xmlns:w16="http://schemas.microsoft.com/office/word/2018/wordml" xmlns:w16sdtdh="http://schemas.microsoft.com/office/word/2020/wordml/sdtdatahash" xmlns:w16se="http://schemas.microsoft.com/office/word/2015/wordml/symex" xmlns:wpg="http://schemas.microsoft.com/office/word/2010/wordprocessingGroup" xmlns:wpi="http://schemas.microsoft.com/office/word/2010/wordprocessingInk" xmlns:wne="http://schemas.microsoft.com/office/word/2006/wordml" xmlns:wps="http://schemas.microsoft.com/office/word/2010/wordprocessingShape" mc:Ignorable="w14 w15 w16se w16cid w16 w16cex w16sdtdh wp14">
+<w:endnotes xmlns:wpc="http://schemas.microsoft.com/office/word/2010/wordprocessingCanvas" xmlns:cx="http://schemas.microsoft.com/office/drawing/2014/chartex" xmlns:cx1="http://schemas.microsoft.com/office/drawing/2015/9/8/chartex" xmlns:cx2="http://schemas.microsoft.com/office/drawing/2015/10/21/chartex" xmlns:cx3="http://schemas.microsoft.com/office/drawing/2016/5/9/chartex" xmlns:cx4="http://schemas.microsoft.com/office/drawing/2016/5/10/chartex" xmlns:cx5="http://schemas.microsoft.com/office/drawing/2016/5/11/chartex" xmlns:cx6="http://schemas.microsoft.com/office/drawing/2016/5/12/chartex" xmlns:cx7="http://schemas.microsoft.com/office/drawing/2016/5/13/chartex" xmlns:cx8="http://schemas.microsoft.com/office/drawing/2016/5/14/chartex" xmlns:mc="http://schemas.openxmlformats.org/markup-compatibility/2006" xmlns:aink="http://schemas.microsoft.com/office/drawing/2016/ink" xmlns:am3d="http://schemas.microsoft.com/office/drawing/2017/model3d" xmlns:o="urn:schemas-microsoft-com:office:office" xmlns:oel="http://schemas.microsoft.com/office/2019/extlst" xmlns:r="http://schemas.openxmlformats.org/officeDocument/2006/relationships" xmlns:m="http://schemas.openxmlformats.org/officeDocument/2006/math" xmlns:v="urn:schemas-microsoft-com:vml" xmlns:wp14="http://schemas.microsoft.com/office/word/2010/wordprocessingDrawing" xmlns:wp="http://schemas.openxmlformats.org/drawingml/2006/wordprocessingDrawing" xmlns:w10="urn:schemas-microsoft-com:office:word" xmlns:w="http://schemas.openxmlformats.org/wordprocessingml/2006/main" xmlns:w14="http://schemas.microsoft.com/office/word/2010/wordml" xmlns:w15="http://schemas.microsoft.com/office/word/2012/wordml" xmlns:w16cex="http://schemas.microsoft.com/office/word/2018/wordml/cex" xmlns:w16cid="http://schemas.microsoft.com/office/word/2016/wordml/cid" xmlns:w16="http://schemas.microsoft.com/office/word/2018/wordml" xmlns:w16du="http://schemas.microsoft.com/office/word/2023/wordml/word16du" xmlns:w16sdtdh="http://schemas.microsoft.com/office/word/2020/wordml/sdtdatahash" xmlns:w16se="http://schemas.microsoft.com/office/word/2015/wordml/symex" xmlns:wpg="http://schemas.microsoft.com/office/word/2010/wordprocessingGroup" xmlns:wpi="http://schemas.microsoft.com/office/word/2010/wordprocessingInk" xmlns:wne="http://schemas.microsoft.com/office/word/2006/wordml" xmlns:wps="http://schemas.microsoft.com/office/word/2010/wordprocessingShape" mc:Ignorable="w14 w15 w16se w16cid w16 w16cex w16sdtdh wp14">
   <w:endnote w:type="separator" w:id="-1">
     <w:p>
       <w:pPr>
@@ -6028,7 +5857,7 @@
 </file>
 
 <file path=word/footnotes.xml><?xml version="1.0" encoding="utf-8"?>
-<w:footnotes xmlns:wpc="http://schemas.microsoft.com/office/word/2010/wordprocessingCanvas" xmlns:cx="http://schemas.microsoft.com/office/drawing/2014/chartex" xmlns:cx1="http://schemas.microsoft.com/office/drawing/2015/9/8/chartex" xmlns:cx2="http://schemas.microsoft.com/office/drawing/2015/10/21/chartex" xmlns:cx3="http://schemas.microsoft.com/office/drawing/2016/5/9/chartex" xmlns:cx4="http://schemas.microsoft.com/office/drawing/2016/5/10/chartex" xmlns:cx5="http://schemas.microsoft.com/office/drawing/2016/5/11/chartex" xmlns:cx6="http://schemas.microsoft.com/office/drawing/2016/5/12/chartex" xmlns:cx7="http://schemas.microsoft.com/office/drawing/2016/5/13/chartex" xmlns:cx8="http://schemas.microsoft.com/office/drawing/2016/5/14/chartex" xmlns:mc="http://schemas.openxmlformats.org/markup-compatibility/2006" xmlns:aink="http://schemas.microsoft.com/office/drawing/2016/ink" xmlns:am3d="http://schemas.microsoft.com/office/drawing/2017/model3d" xmlns:o="urn:schemas-microsoft-com:office:office" xmlns:oel="http://schemas.microsoft.com/office/2019/extlst" xmlns:r="http://schemas.openxmlformats.org/officeDocument/2006/relationships" xmlns:m="http://schemas.openxmlformats.org/officeDocument/2006/math" xmlns:v="urn:schemas-microsoft-com:vml" xmlns:wp14="http://schemas.microsoft.com/office/word/2010/wordprocessingDrawing" xmlns:wp="http://schemas.openxmlformats.org/drawingml/2006/wordprocessingDrawing" xmlns:w10="urn:schemas-microsoft-com:office:word" xmlns:w="http://schemas.openxmlformats.org/wordprocessingml/2006/main" xmlns:w14="http://schemas.microsoft.com/office/word/2010/wordml" xmlns:w15="http://schemas.microsoft.com/office/word/2012/wordml" xmlns:w16cex="http://schemas.microsoft.com/office/word/2018/wordml/cex" xmlns:w16cid="http://schemas.microsoft.com/office/word/2016/wordml/cid" xmlns:w16="http://schemas.microsoft.com/office/word/2018/wordml" xmlns:w16sdtdh="http://schemas.microsoft.com/office/word/2020/wordml/sdtdatahash" xmlns:w16se="http://schemas.microsoft.com/office/word/2015/wordml/symex" xmlns:wpg="http://schemas.microsoft.com/office/word/2010/wordprocessingGroup" xmlns:wpi="http://schemas.microsoft.com/office/word/2010/wordprocessingInk" xmlns:wne="http://schemas.microsoft.com/office/word/2006/wordml" xmlns:wps="http://schemas.microsoft.com/office/word/2010/wordprocessingShape" mc:Ignorable="w14 w15 w16se w16cid w16 w16cex w16sdtdh wp14">
+<w:footnotes xmlns:wpc="http://schemas.microsoft.com/office/word/2010/wordprocessingCanvas" xmlns:cx="http://schemas.microsoft.com/office/drawing/2014/chartex" xmlns:cx1="http://schemas.microsoft.com/office/drawing/2015/9/8/chartex" xmlns:cx2="http://schemas.microsoft.com/office/drawing/2015/10/21/chartex" xmlns:cx3="http://schemas.microsoft.com/office/drawing/2016/5/9/chartex" xmlns:cx4="http://schemas.microsoft.com/office/drawing/2016/5/10/chartex" xmlns:cx5="http://schemas.microsoft.com/office/drawing/2016/5/11/chartex" xmlns:cx6="http://schemas.microsoft.com/office/drawing/2016/5/12/chartex" xmlns:cx7="http://schemas.microsoft.com/office/drawing/2016/5/13/chartex" xmlns:cx8="http://schemas.microsoft.com/office/drawing/2016/5/14/chartex" xmlns:mc="http://schemas.openxmlformats.org/markup-compatibility/2006" xmlns:aink="http://schemas.microsoft.com/office/drawing/2016/ink" xmlns:am3d="http://schemas.microsoft.com/office/drawing/2017/model3d" xmlns:o="urn:schemas-microsoft-com:office:office" xmlns:oel="http://schemas.microsoft.com/office/2019/extlst" xmlns:r="http://schemas.openxmlformats.org/officeDocument/2006/relationships" xmlns:m="http://schemas.openxmlformats.org/officeDocument/2006/math" xmlns:v="urn:schemas-microsoft-com:vml" xmlns:wp14="http://schemas.microsoft.com/office/word/2010/wordprocessingDrawing" xmlns:wp="http://schemas.openxmlformats.org/drawingml/2006/wordprocessingDrawing" xmlns:w10="urn:schemas-microsoft-com:office:word" xmlns:w="http://schemas.openxmlformats.org/wordprocessingml/2006/main" xmlns:w14="http://schemas.microsoft.com/office/word/2010/wordml" xmlns:w15="http://schemas.microsoft.com/office/word/2012/wordml" xmlns:w16cex="http://schemas.microsoft.com/office/word/2018/wordml/cex" xmlns:w16cid="http://schemas.microsoft.com/office/word/2016/wordml/cid" xmlns:w16="http://schemas.microsoft.com/office/word/2018/wordml" xmlns:w16du="http://schemas.microsoft.com/office/word/2023/wordml/word16du" xmlns:w16sdtdh="http://schemas.microsoft.com/office/word/2020/wordml/sdtdatahash" xmlns:w16se="http://schemas.microsoft.com/office/word/2015/wordml/symex" xmlns:wpg="http://schemas.microsoft.com/office/word/2010/wordprocessingGroup" xmlns:wpi="http://schemas.microsoft.com/office/word/2010/wordprocessingInk" xmlns:wne="http://schemas.microsoft.com/office/word/2006/wordml" xmlns:wps="http://schemas.microsoft.com/office/word/2010/wordprocessingShape" mc:Ignorable="w14 w15 w16se w16cid w16 w16cex w16sdtdh wp14">
   <w:footnote w:type="separator" w:id="-1">
     <w:p>
       <w:pPr>
@@ -6053,7 +5882,7 @@
 </file>
 
 <file path=word/header1.xml><?xml version="1.0" encoding="utf-8"?>
-<w:hdr xmlns:wpc="http://schemas.microsoft.com/office/word/2010/wordprocessingCanvas" xmlns:cx="http://schemas.microsoft.com/office/drawing/2014/chartex" xmlns:cx1="http://schemas.microsoft.com/office/drawing/2015/9/8/chartex" xmlns:cx2="http://schemas.microsoft.com/office/drawing/2015/10/21/chartex" xmlns:cx3="http://schemas.microsoft.com/office/drawing/2016/5/9/chartex" xmlns:cx4="http://schemas.microsoft.com/office/drawing/2016/5/10/chartex" xmlns:cx5="http://schemas.microsoft.com/office/drawing/2016/5/11/chartex" xmlns:cx6="http://schemas.microsoft.com/office/drawing/2016/5/12/chartex" xmlns:cx7="http://schemas.microsoft.com/office/drawing/2016/5/13/chartex" xmlns:cx8="http://schemas.microsoft.com/office/drawing/2016/5/14/chartex" xmlns:mc="http://schemas.openxmlformats.org/markup-compatibility/2006" xmlns:aink="http://schemas.microsoft.com/office/drawing/2016/ink" xmlns:am3d="http://schemas.microsoft.com/office/drawing/2017/model3d" xmlns:o="urn:schemas-microsoft-com:office:office" xmlns:oel="http://schemas.microsoft.com/office/2019/extlst" xmlns:r="http://schemas.openxmlformats.org/officeDocument/2006/relationships" xmlns:m="http://schemas.openxmlformats.org/officeDocument/2006/math" xmlns:v="urn:schemas-microsoft-com:vml" xmlns:wp14="http://schemas.microsoft.com/office/word/2010/wordprocessingDrawing" xmlns:wp="http://schemas.openxmlformats.org/drawingml/2006/wordprocessingDrawing" xmlns:w10="urn:schemas-microsoft-com:office:word" xmlns:w="http://schemas.openxmlformats.org/wordprocessingml/2006/main" xmlns:w14="http://schemas.microsoft.com/office/word/2010/wordml" xmlns:w15="http://schemas.microsoft.com/office/word/2012/wordml" xmlns:w16cex="http://schemas.microsoft.com/office/word/2018/wordml/cex" xmlns:w16cid="http://schemas.microsoft.com/office/word/2016/wordml/cid" xmlns:w16="http://schemas.microsoft.com/office/word/2018/wordml" xmlns:w16sdtdh="http://schemas.microsoft.com/office/word/2020/wordml/sdtdatahash" xmlns:w16se="http://schemas.microsoft.com/office/word/2015/wordml/symex" xmlns:wpg="http://schemas.microsoft.com/office/word/2010/wordprocessingGroup" xmlns:wpi="http://schemas.microsoft.com/office/word/2010/wordprocessingInk" xmlns:wne="http://schemas.microsoft.com/office/word/2006/wordml" xmlns:wps="http://schemas.microsoft.com/office/word/2010/wordprocessingShape" mc:Ignorable="w14 w15 w16se w16cid w16 w16cex w16sdtdh wp14">
+<w:hdr xmlns:wpc="http://schemas.microsoft.com/office/word/2010/wordprocessingCanvas" xmlns:cx="http://schemas.microsoft.com/office/drawing/2014/chartex" xmlns:cx1="http://schemas.microsoft.com/office/drawing/2015/9/8/chartex" xmlns:cx2="http://schemas.microsoft.com/office/drawing/2015/10/21/chartex" xmlns:cx3="http://schemas.microsoft.com/office/drawing/2016/5/9/chartex" xmlns:cx4="http://schemas.microsoft.com/office/drawing/2016/5/10/chartex" xmlns:cx5="http://schemas.microsoft.com/office/drawing/2016/5/11/chartex" xmlns:cx6="http://schemas.microsoft.com/office/drawing/2016/5/12/chartex" xmlns:cx7="http://schemas.microsoft.com/office/drawing/2016/5/13/chartex" xmlns:cx8="http://schemas.microsoft.com/office/drawing/2016/5/14/chartex" xmlns:mc="http://schemas.openxmlformats.org/markup-compatibility/2006" xmlns:aink="http://schemas.microsoft.com/office/drawing/2016/ink" xmlns:am3d="http://schemas.microsoft.com/office/drawing/2017/model3d" xmlns:o="urn:schemas-microsoft-com:office:office" xmlns:oel="http://schemas.microsoft.com/office/2019/extlst" xmlns:r="http://schemas.openxmlformats.org/officeDocument/2006/relationships" xmlns:m="http://schemas.openxmlformats.org/officeDocument/2006/math" xmlns:v="urn:schemas-microsoft-com:vml" xmlns:wp14="http://schemas.microsoft.com/office/word/2010/wordprocessingDrawing" xmlns:wp="http://schemas.openxmlformats.org/drawingml/2006/wordprocessingDrawing" xmlns:w10="urn:schemas-microsoft-com:office:word" xmlns:w="http://schemas.openxmlformats.org/wordprocessingml/2006/main" xmlns:w14="http://schemas.microsoft.com/office/word/2010/wordml" xmlns:w15="http://schemas.microsoft.com/office/word/2012/wordml" xmlns:w16cex="http://schemas.microsoft.com/office/word/2018/wordml/cex" xmlns:w16cid="http://schemas.microsoft.com/office/word/2016/wordml/cid" xmlns:w16="http://schemas.microsoft.com/office/word/2018/wordml" xmlns:w16du="http://schemas.microsoft.com/office/word/2023/wordml/word16du" xmlns:w16sdtdh="http://schemas.microsoft.com/office/word/2020/wordml/sdtdatahash" xmlns:w16se="http://schemas.microsoft.com/office/word/2015/wordml/symex" xmlns:wpg="http://schemas.microsoft.com/office/word/2010/wordprocessingGroup" xmlns:wpi="http://schemas.microsoft.com/office/word/2010/wordprocessingInk" xmlns:wne="http://schemas.microsoft.com/office/word/2006/wordml" xmlns:wps="http://schemas.microsoft.com/office/word/2010/wordprocessingShape" mc:Ignorable="w14 w15 w16se w16cid w16 w16cex w16sdtdh wp14">
   <w:sdt>
     <w:sdtPr>
       <w:rPr>
@@ -6069,7 +5898,7 @@
     <w:sdtContent>
       <w:p>
         <w:pPr>
-          <w:pStyle w:val="a7"/>
+          <w:pStyle w:val="Header"/>
           <w:tabs>
             <w:tab w:val="left" w:pos="4923"/>
             <w:tab w:val="center" w:pos="5102"/>
@@ -6141,14 +5970,14 @@
   </w:sdt>
   <w:p>
     <w:pPr>
-      <w:pStyle w:val="a7"/>
+      <w:pStyle w:val="Header"/>
     </w:pPr>
   </w:p>
 </w:hdr>
 </file>
 
 <file path=word/numbering.xml><?xml version="1.0" encoding="utf-8"?>
-<w:numbering xmlns:wpc="http://schemas.microsoft.com/office/word/2010/wordprocessingCanvas" xmlns:cx="http://schemas.microsoft.com/office/drawing/2014/chartex" xmlns:cx1="http://schemas.microsoft.com/office/drawing/2015/9/8/chartex" xmlns:cx2="http://schemas.microsoft.com/office/drawing/2015/10/21/chartex" xmlns:cx3="http://schemas.microsoft.com/office/drawing/2016/5/9/chartex" xmlns:cx4="http://schemas.microsoft.com/office/drawing/2016/5/10/chartex" xmlns:cx5="http://schemas.microsoft.com/office/drawing/2016/5/11/chartex" xmlns:cx6="http://schemas.microsoft.com/office/drawing/2016/5/12/chartex" xmlns:cx7="http://schemas.microsoft.com/office/drawing/2016/5/13/chartex" xmlns:cx8="http://schemas.microsoft.com/office/drawing/2016/5/14/chartex" xmlns:mc="http://schemas.openxmlformats.org/markup-compatibility/2006" xmlns:aink="http://schemas.microsoft.com/office/drawing/2016/ink" xmlns:am3d="http://schemas.microsoft.com/office/drawing/2017/model3d" xmlns:o="urn:schemas-microsoft-com:office:office" xmlns:oel="http://schemas.microsoft.com/office/2019/extlst" xmlns:r="http://schemas.openxmlformats.org/officeDocument/2006/relationships" xmlns:m="http://schemas.openxmlformats.org/officeDocument/2006/math" xmlns:v="urn:schemas-microsoft-com:vml" xmlns:wp14="http://schemas.microsoft.com/office/word/2010/wordprocessingDrawing" xmlns:wp="http://schemas.openxmlformats.org/drawingml/2006/wordprocessingDrawing" xmlns:w10="urn:schemas-microsoft-com:office:word" xmlns:w="http://schemas.openxmlformats.org/wordprocessingml/2006/main" xmlns:w14="http://schemas.microsoft.com/office/word/2010/wordml" xmlns:w15="http://schemas.microsoft.com/office/word/2012/wordml" xmlns:w16cex="http://schemas.microsoft.com/office/word/2018/wordml/cex" xmlns:w16cid="http://schemas.microsoft.com/office/word/2016/wordml/cid" xmlns:w16="http://schemas.microsoft.com/office/word/2018/wordml" xmlns:w16sdtdh="http://schemas.microsoft.com/office/word/2020/wordml/sdtdatahash" xmlns:w16se="http://schemas.microsoft.com/office/word/2015/wordml/symex" xmlns:wpg="http://schemas.microsoft.com/office/word/2010/wordprocessingGroup" xmlns:wpi="http://schemas.microsoft.com/office/word/2010/wordprocessingInk" xmlns:wne="http://schemas.microsoft.com/office/word/2006/wordml" xmlns:wps="http://schemas.microsoft.com/office/word/2010/wordprocessingShape" mc:Ignorable="w14 w15 w16se w16cid w16 w16cex w16sdtdh wp14">
+<w:numbering xmlns:wpc="http://schemas.microsoft.com/office/word/2010/wordprocessingCanvas" xmlns:cx="http://schemas.microsoft.com/office/drawing/2014/chartex" xmlns:cx1="http://schemas.microsoft.com/office/drawing/2015/9/8/chartex" xmlns:cx2="http://schemas.microsoft.com/office/drawing/2015/10/21/chartex" xmlns:cx3="http://schemas.microsoft.com/office/drawing/2016/5/9/chartex" xmlns:cx4="http://schemas.microsoft.com/office/drawing/2016/5/10/chartex" xmlns:cx5="http://schemas.microsoft.com/office/drawing/2016/5/11/chartex" xmlns:cx6="http://schemas.microsoft.com/office/drawing/2016/5/12/chartex" xmlns:cx7="http://schemas.microsoft.com/office/drawing/2016/5/13/chartex" xmlns:cx8="http://schemas.microsoft.com/office/drawing/2016/5/14/chartex" xmlns:mc="http://schemas.openxmlformats.org/markup-compatibility/2006" xmlns:aink="http://schemas.microsoft.com/office/drawing/2016/ink" xmlns:am3d="http://schemas.microsoft.com/office/drawing/2017/model3d" xmlns:o="urn:schemas-microsoft-com:office:office" xmlns:oel="http://schemas.microsoft.com/office/2019/extlst" xmlns:r="http://schemas.openxmlformats.org/officeDocument/2006/relationships" xmlns:m="http://schemas.openxmlformats.org/officeDocument/2006/math" xmlns:v="urn:schemas-microsoft-com:vml" xmlns:wp14="http://schemas.microsoft.com/office/word/2010/wordprocessingDrawing" xmlns:wp="http://schemas.openxmlformats.org/drawingml/2006/wordprocessingDrawing" xmlns:w10="urn:schemas-microsoft-com:office:word" xmlns:w="http://schemas.openxmlformats.org/wordprocessingml/2006/main" xmlns:w14="http://schemas.microsoft.com/office/word/2010/wordml" xmlns:w15="http://schemas.microsoft.com/office/word/2012/wordml" xmlns:w16cex="http://schemas.microsoft.com/office/word/2018/wordml/cex" xmlns:w16cid="http://schemas.microsoft.com/office/word/2016/wordml/cid" xmlns:w16="http://schemas.microsoft.com/office/word/2018/wordml" xmlns:w16du="http://schemas.microsoft.com/office/word/2023/wordml/word16du" xmlns:w16sdtdh="http://schemas.microsoft.com/office/word/2020/wordml/sdtdatahash" xmlns:w16se="http://schemas.microsoft.com/office/word/2015/wordml/symex" xmlns:wpg="http://schemas.microsoft.com/office/word/2010/wordprocessingGroup" xmlns:wpi="http://schemas.microsoft.com/office/word/2010/wordprocessingInk" xmlns:wne="http://schemas.microsoft.com/office/word/2006/wordml" xmlns:wps="http://schemas.microsoft.com/office/word/2010/wordprocessingShape" mc:Ignorable="w14 w15 w16se w16cid w16 w16cex w16sdtdh wp14">
   <w:abstractNum w:abstractNumId="0" w15:restartNumberingAfterBreak="0">
     <w:nsid w:val="0FE15B21"/>
     <w:multiLevelType w:val="hybridMultilevel"/>
@@ -7825,15 +7654,15 @@
     <w:lsdException w:name="Unresolved Mention" w:semiHidden="1" w:unhideWhenUsed="1"/>
     <w:lsdException w:name="Smart Link" w:semiHidden="1" w:unhideWhenUsed="1"/>
   </w:latentStyles>
-  <w:style w:type="paragraph" w:default="1" w:styleId="a">
+  <w:style w:type="paragraph" w:default="1" w:styleId="Normal">
     <w:name w:val="Normal"/>
     <w:qFormat/>
   </w:style>
-  <w:style w:type="paragraph" w:styleId="1">
+  <w:style w:type="paragraph" w:styleId="Heading1">
     <w:name w:val="heading 1"/>
-    <w:basedOn w:val="a"/>
-    <w:next w:val="a"/>
-    <w:link w:val="10"/>
+    <w:basedOn w:val="Normal"/>
+    <w:next w:val="Normal"/>
+    <w:link w:val="Heading1Char"/>
     <w:qFormat/>
     <w:rsid w:val="00A57562"/>
     <w:pPr>
@@ -7850,11 +7679,11 @@
       <w:szCs w:val="20"/>
     </w:rPr>
   </w:style>
-  <w:style w:type="paragraph" w:styleId="4">
+  <w:style w:type="paragraph" w:styleId="Heading4">
     <w:name w:val="heading 4"/>
-    <w:basedOn w:val="a"/>
-    <w:next w:val="a"/>
-    <w:link w:val="40"/>
+    <w:basedOn w:val="Normal"/>
+    <w:next w:val="Normal"/>
+    <w:link w:val="Heading4Char"/>
     <w:uiPriority w:val="9"/>
     <w:semiHidden/>
     <w:unhideWhenUsed/>
@@ -7875,13 +7704,13 @@
       <w:color w:val="4F81BD" w:themeColor="accent1"/>
     </w:rPr>
   </w:style>
-  <w:style w:type="character" w:default="1" w:styleId="a0">
+  <w:style w:type="character" w:default="1" w:styleId="DefaultParagraphFont">
     <w:name w:val="Default Paragraph Font"/>
     <w:uiPriority w:val="1"/>
     <w:semiHidden/>
     <w:unhideWhenUsed/>
   </w:style>
-  <w:style w:type="table" w:default="1" w:styleId="a1">
+  <w:style w:type="table" w:default="1" w:styleId="TableNormal">
     <w:name w:val="Normal Table"/>
     <w:uiPriority w:val="99"/>
     <w:semiHidden/>
@@ -7896,15 +7725,15 @@
       </w:tblCellMar>
     </w:tblPr>
   </w:style>
-  <w:style w:type="numbering" w:default="1" w:styleId="a2">
+  <w:style w:type="numbering" w:default="1" w:styleId="NoList">
     <w:name w:val="No List"/>
     <w:uiPriority w:val="99"/>
     <w:semiHidden/>
     <w:unhideWhenUsed/>
   </w:style>
-  <w:style w:type="paragraph" w:styleId="a3">
+  <w:style w:type="paragraph" w:styleId="ListParagraph">
     <w:name w:val="List Paragraph"/>
-    <w:basedOn w:val="a"/>
+    <w:basedOn w:val="Normal"/>
     <w:uiPriority w:val="34"/>
     <w:qFormat/>
     <w:rsid w:val="008F45F4"/>
@@ -7913,9 +7742,9 @@
       <w:contextualSpacing/>
     </w:pPr>
   </w:style>
-  <w:style w:type="paragraph" w:styleId="a4">
+  <w:style w:type="paragraph" w:styleId="NormalWeb">
     <w:name w:val="Normal (Web)"/>
-    <w:basedOn w:val="a"/>
+    <w:basedOn w:val="Normal"/>
     <w:unhideWhenUsed/>
     <w:rsid w:val="008F45F4"/>
     <w:pPr>
@@ -7929,13 +7758,13 @@
   </w:style>
   <w:style w:type="character" w:customStyle="1" w:styleId="apple-converted-space">
     <w:name w:val="apple-converted-space"/>
-    <w:basedOn w:val="a0"/>
+    <w:basedOn w:val="DefaultParagraphFont"/>
     <w:rsid w:val="00A57562"/>
   </w:style>
-  <w:style w:type="character" w:customStyle="1" w:styleId="10">
-    <w:name w:val="Заголовок 1 Знак"/>
-    <w:basedOn w:val="a0"/>
-    <w:link w:val="1"/>
+  <w:style w:type="character" w:customStyle="1" w:styleId="Heading1Char">
+    <w:name w:val="Heading 1 Char"/>
+    <w:basedOn w:val="DefaultParagraphFont"/>
+    <w:link w:val="Heading1"/>
     <w:rsid w:val="00A57562"/>
     <w:rPr>
       <w:rFonts w:ascii="Arial" w:eastAsia="Times New Roman" w:hAnsi="Arial" w:cs="Times New Roman"/>
@@ -7946,10 +7775,10 @@
       <w:lang w:eastAsia="ru-RU"/>
     </w:rPr>
   </w:style>
-  <w:style w:type="paragraph" w:styleId="a5">
+  <w:style w:type="paragraph" w:styleId="BodyTextIndent">
     <w:name w:val="Body Text Indent"/>
-    <w:basedOn w:val="a"/>
-    <w:link w:val="a6"/>
+    <w:basedOn w:val="Normal"/>
+    <w:link w:val="BodyTextIndentChar"/>
     <w:rsid w:val="00072BB0"/>
     <w:pPr>
       <w:spacing w:after="0" w:line="480" w:lineRule="auto"/>
@@ -7962,10 +7791,10 @@
       <w:szCs w:val="24"/>
     </w:rPr>
   </w:style>
-  <w:style w:type="character" w:customStyle="1" w:styleId="a6">
-    <w:name w:val="Основной текст с отступом Знак"/>
-    <w:basedOn w:val="a0"/>
-    <w:link w:val="a5"/>
+  <w:style w:type="character" w:customStyle="1" w:styleId="BodyTextIndentChar">
+    <w:name w:val="Body Text Indent Char"/>
+    <w:basedOn w:val="DefaultParagraphFont"/>
+    <w:link w:val="BodyTextIndent"/>
     <w:rsid w:val="00072BB0"/>
     <w:rPr>
       <w:rFonts w:ascii="Times New Roman" w:eastAsia="Times New Roman" w:hAnsi="Times New Roman" w:cs="Times New Roman"/>
@@ -7974,10 +7803,10 @@
       <w:lang w:eastAsia="ru-RU"/>
     </w:rPr>
   </w:style>
-  <w:style w:type="paragraph" w:styleId="a7">
+  <w:style w:type="paragraph" w:styleId="Header">
     <w:name w:val="header"/>
-    <w:basedOn w:val="a"/>
-    <w:link w:val="a8"/>
+    <w:basedOn w:val="Normal"/>
+    <w:link w:val="HeaderChar"/>
     <w:uiPriority w:val="99"/>
     <w:unhideWhenUsed/>
     <w:rsid w:val="00A441B3"/>
@@ -7989,17 +7818,17 @@
       <w:spacing w:after="0" w:line="240" w:lineRule="auto"/>
     </w:pPr>
   </w:style>
-  <w:style w:type="character" w:customStyle="1" w:styleId="a8">
-    <w:name w:val="Верхний колонтитул Знак"/>
-    <w:basedOn w:val="a0"/>
-    <w:link w:val="a7"/>
+  <w:style w:type="character" w:customStyle="1" w:styleId="HeaderChar">
+    <w:name w:val="Header Char"/>
+    <w:basedOn w:val="DefaultParagraphFont"/>
+    <w:link w:val="Header"/>
     <w:uiPriority w:val="99"/>
     <w:rsid w:val="00A441B3"/>
   </w:style>
-  <w:style w:type="paragraph" w:styleId="a9">
+  <w:style w:type="paragraph" w:styleId="Footer">
     <w:name w:val="footer"/>
-    <w:basedOn w:val="a"/>
-    <w:link w:val="aa"/>
+    <w:basedOn w:val="Normal"/>
+    <w:link w:val="FooterChar"/>
     <w:uiPriority w:val="99"/>
     <w:semiHidden/>
     <w:unhideWhenUsed/>
@@ -8012,17 +7841,17 @@
       <w:spacing w:after="0" w:line="240" w:lineRule="auto"/>
     </w:pPr>
   </w:style>
-  <w:style w:type="character" w:customStyle="1" w:styleId="aa">
-    <w:name w:val="Нижний колонтитул Знак"/>
-    <w:basedOn w:val="a0"/>
-    <w:link w:val="a9"/>
+  <w:style w:type="character" w:customStyle="1" w:styleId="FooterChar">
+    <w:name w:val="Footer Char"/>
+    <w:basedOn w:val="DefaultParagraphFont"/>
+    <w:link w:val="Footer"/>
     <w:uiPriority w:val="99"/>
     <w:semiHidden/>
     <w:rsid w:val="00A441B3"/>
   </w:style>
-  <w:style w:type="table" w:styleId="ab">
+  <w:style w:type="table" w:styleId="TableGrid">
     <w:name w:val="Table Grid"/>
-    <w:basedOn w:val="a1"/>
+    <w:basedOn w:val="TableNormal"/>
     <w:uiPriority w:val="59"/>
     <w:rsid w:val="009C041A"/>
     <w:pPr>
@@ -8039,9 +7868,9 @@
       </w:tblBorders>
     </w:tblPr>
   </w:style>
-  <w:style w:type="paragraph" w:customStyle="1" w:styleId="ac">
+  <w:style w:type="paragraph" w:customStyle="1" w:styleId="a">
     <w:name w:val="осн_задан"/>
-    <w:basedOn w:val="a"/>
+    <w:basedOn w:val="Normal"/>
     <w:rsid w:val="00406DB8"/>
     <w:pPr>
       <w:spacing w:after="0" w:line="240" w:lineRule="auto"/>
@@ -8054,10 +7883,10 @@
       <w:szCs w:val="20"/>
     </w:rPr>
   </w:style>
-  <w:style w:type="character" w:customStyle="1" w:styleId="40">
-    <w:name w:val="Заголовок 4 Знак"/>
-    <w:basedOn w:val="a0"/>
-    <w:link w:val="4"/>
+  <w:style w:type="character" w:customStyle="1" w:styleId="Heading4Char">
+    <w:name w:val="Heading 4 Char"/>
+    <w:basedOn w:val="DefaultParagraphFont"/>
+    <w:link w:val="Heading4"/>
     <w:uiPriority w:val="9"/>
     <w:semiHidden/>
     <w:rsid w:val="008B05E1"/>
@@ -8070,15 +7899,15 @@
       <w:color w:val="4F81BD" w:themeColor="accent1"/>
     </w:rPr>
   </w:style>
-  <w:style w:type="paragraph" w:customStyle="1" w:styleId="ad">
+  <w:style w:type="paragraph" w:customStyle="1" w:styleId="a0">
     <w:name w:val="основа"/>
-    <w:basedOn w:val="ae"/>
+    <w:basedOn w:val="PlainText"/>
     <w:rsid w:val="008B05E1"/>
   </w:style>
-  <w:style w:type="paragraph" w:styleId="ae">
+  <w:style w:type="paragraph" w:styleId="PlainText">
     <w:name w:val="Plain Text"/>
-    <w:basedOn w:val="a"/>
-    <w:link w:val="af"/>
+    <w:basedOn w:val="Normal"/>
+    <w:link w:val="PlainTextChar"/>
     <w:uiPriority w:val="99"/>
     <w:semiHidden/>
     <w:unhideWhenUsed/>
@@ -8092,10 +7921,10 @@
       <w:szCs w:val="21"/>
     </w:rPr>
   </w:style>
-  <w:style w:type="character" w:customStyle="1" w:styleId="af">
-    <w:name w:val="Текст Знак"/>
-    <w:basedOn w:val="a0"/>
-    <w:link w:val="ae"/>
+  <w:style w:type="character" w:customStyle="1" w:styleId="PlainTextChar">
+    <w:name w:val="Plain Text Char"/>
+    <w:basedOn w:val="DefaultParagraphFont"/>
+    <w:link w:val="PlainText"/>
     <w:uiPriority w:val="99"/>
     <w:semiHidden/>
     <w:rsid w:val="008B05E1"/>
@@ -8105,10 +7934,10 @@
       <w:szCs w:val="21"/>
     </w:rPr>
   </w:style>
-  <w:style w:type="paragraph" w:styleId="af0">
+  <w:style w:type="paragraph" w:styleId="BalloonText">
     <w:name w:val="Balloon Text"/>
-    <w:basedOn w:val="a"/>
-    <w:link w:val="af1"/>
+    <w:basedOn w:val="Normal"/>
+    <w:link w:val="BalloonTextChar"/>
     <w:uiPriority w:val="99"/>
     <w:semiHidden/>
     <w:unhideWhenUsed/>
@@ -8122,10 +7951,10 @@
       <w:szCs w:val="16"/>
     </w:rPr>
   </w:style>
-  <w:style w:type="character" w:customStyle="1" w:styleId="af1">
-    <w:name w:val="Текст выноски Знак"/>
-    <w:basedOn w:val="a0"/>
-    <w:link w:val="af0"/>
+  <w:style w:type="character" w:customStyle="1" w:styleId="BalloonTextChar">
+    <w:name w:val="Balloon Text Char"/>
+    <w:basedOn w:val="DefaultParagraphFont"/>
+    <w:link w:val="BalloonText"/>
     <w:uiPriority w:val="99"/>
     <w:semiHidden/>
     <w:rsid w:val="00D13030"/>
@@ -8422,16 +8251,25 @@
 </file>
 
 <file path=customXml/item1.xml><?xml version="1.0" encoding="utf-8"?>
+<?mso-contentType ?>
+<FormTemplates xmlns="http://schemas.microsoft.com/sharepoint/v3/contenttype/forms">
+  <Display>DocumentLibraryForm</Display>
+  <Edit>DocumentLibraryForm</Edit>
+  <New>DocumentLibraryForm</New>
+</FormTemplates>
+</file>
+
+<file path=customXml/item2.xml><?xml version="1.0" encoding="utf-8"?>
 <p:properties xmlns:p="http://schemas.microsoft.com/office/2006/metadata/properties" xmlns:xsi="http://www.w3.org/2001/XMLSchema-instance" xmlns:pc="http://schemas.microsoft.com/office/infopath/2007/PartnerControls">
   <documentManagement/>
 </p:properties>
 </file>
 
-<file path=customXml/item2.xml><?xml version="1.0" encoding="utf-8"?>
+<file path=customXml/item3.xml><?xml version="1.0" encoding="utf-8"?>
 <b:Sources xmlns:b="http://schemas.openxmlformats.org/officeDocument/2006/bibliography" xmlns="http://schemas.openxmlformats.org/officeDocument/2006/bibliography" SelectedStyle="\APA.XSL" StyleName="APA Fifth Edition"/>
 </file>
 
-<file path=customXml/item3.xml><?xml version="1.0" encoding="utf-8"?>
+<file path=customXml/item4.xml><?xml version="1.0" encoding="utf-8"?>
 <ct:contentTypeSchema xmlns:ct="http://schemas.microsoft.com/office/2006/metadata/contentType" xmlns:ma="http://schemas.microsoft.com/office/2006/metadata/properties/metaAttributes" ct:_="" ma:_="" ma:contentTypeName="Документ" ma:contentTypeID="0x0101009163644E3B787349883878EF95F98FB5" ma:contentTypeVersion="8" ma:contentTypeDescription="Создание документа." ma:contentTypeScope="" ma:versionID="287b0058d24c3ca8b7ff068c0b25dd23">
   <xsd:schema xmlns:xsd="http://www.w3.org/2001/XMLSchema" xmlns:xs="http://www.w3.org/2001/XMLSchema" xmlns:p="http://schemas.microsoft.com/office/2006/metadata/properties" xmlns:ns2="6b4ab7c7-3b8d-4577-b41d-2993ae323158" targetNamespace="http://schemas.microsoft.com/office/2006/metadata/properties" ma:root="true" ma:fieldsID="0470f743a76111789a2f1de3c423c7f1" ns2:_="">
     <xsd:import namespace="6b4ab7c7-3b8d-4577-b41d-2993ae323158"/>
@@ -8601,16 +8439,15 @@
 </ct:contentTypeSchema>
 </file>
 
-<file path=customXml/item4.xml><?xml version="1.0" encoding="utf-8"?>
-<?mso-contentType ?>
-<FormTemplates xmlns="http://schemas.microsoft.com/sharepoint/v3/contenttype/forms">
-  <Display>DocumentLibraryForm</Display>
-  <Edit>DocumentLibraryForm</Edit>
-  <New>DocumentLibraryForm</New>
-</FormTemplates>
+<file path=customXml/itemProps1.xml><?xml version="1.0" encoding="utf-8"?>
+<ds:datastoreItem xmlns:ds="http://schemas.openxmlformats.org/officeDocument/2006/customXml" ds:itemID="{E6C13FDE-977E-49A3-8413-799689ECEBAB}">
+  <ds:schemaRefs>
+    <ds:schemaRef ds:uri="http://schemas.microsoft.com/sharepoint/v3/contenttype/forms"/>
+  </ds:schemaRefs>
+</ds:datastoreItem>
 </file>
 
-<file path=customXml/itemProps1.xml><?xml version="1.0" encoding="utf-8"?>
+<file path=customXml/itemProps2.xml><?xml version="1.0" encoding="utf-8"?>
 <ds:datastoreItem xmlns:ds="http://schemas.openxmlformats.org/officeDocument/2006/customXml" ds:itemID="{681A182B-EE94-4A26-B13C-A45D1750A6DD}">
   <ds:schemaRefs>
     <ds:schemaRef ds:uri="http://schemas.microsoft.com/office/2006/metadata/properties"/>
@@ -8619,7 +8456,7 @@
 </ds:datastoreItem>
 </file>
 
-<file path=customXml/itemProps2.xml><?xml version="1.0" encoding="utf-8"?>
+<file path=customXml/itemProps3.xml><?xml version="1.0" encoding="utf-8"?>
 <ds:datastoreItem xmlns:ds="http://schemas.openxmlformats.org/officeDocument/2006/customXml" ds:itemID="{E41BC4B9-539A-411C-9C58-B88F526F647E}">
   <ds:schemaRefs>
     <ds:schemaRef ds:uri="http://schemas.openxmlformats.org/officeDocument/2006/bibliography"/>
@@ -8627,7 +8464,7 @@
 </ds:datastoreItem>
 </file>
 
-<file path=customXml/itemProps3.xml><?xml version="1.0" encoding="utf-8"?>
+<file path=customXml/itemProps4.xml><?xml version="1.0" encoding="utf-8"?>
 <ds:datastoreItem xmlns:ds="http://schemas.openxmlformats.org/officeDocument/2006/customXml" ds:itemID="{F1B37E41-BB4D-446C-A6F3-DF0E5A49A5EC}">
   <ds:schemaRefs>
     <ds:schemaRef ds:uri="http://schemas.microsoft.com/office/2006/metadata/contentType"/>
@@ -8643,12 +8480,4 @@
     <ds:schemaRef ds:uri="http://schemas.microsoft.com/internal/obd"/>
   </ds:schemaRefs>
 </ds:datastoreItem>
-</file>
-
-<file path=customXml/itemProps4.xml><?xml version="1.0" encoding="utf-8"?>
-<ds:datastoreItem xmlns:ds="http://schemas.openxmlformats.org/officeDocument/2006/customXml" ds:itemID="{E6C13FDE-977E-49A3-8413-799689ECEBAB}">
-  <ds:schemaRefs>
-    <ds:schemaRef ds:uri="http://schemas.microsoft.com/sharepoint/v3/contenttype/forms"/>
-  </ds:schemaRefs>
-</ds:datastoreItem>
 </file>
</xml_diff>